<commit_message>
finish zipline section of proposal
</commit_message>
<xml_diff>
--- a/Robot/Formal Design Proposal - Zipline.docx
+++ b/Robot/Formal Design Proposal - Zipline.docx
@@ -114,20 +114,13 @@
       </w:r>
       <w:proofErr w:type="spellEnd"/>
       <w:r>
-        <w:t xml:space="preserve"> moves between them, and then spring back into place. (The supports will have a default position determined by the actual shape of </w:t>
-      </w:r>
-      <w:proofErr w:type="gramStart"/>
-      <w:r>
-        <w:t xml:space="preserve">the  </w:t>
-      </w:r>
-      <w:proofErr w:type="spellStart"/>
-      <w:r>
-        <w:t>The</w:t>
-      </w:r>
-      <w:proofErr w:type="spellEnd"/>
-      <w:proofErr w:type="gramEnd"/>
-      <w:r>
-        <w:t xml:space="preserve"> springs will hold the supports so that when the basket raising mechanism is lowered, the </w:t>
+        <w:t xml:space="preserve"> moves between them, and then spring back into place. (The supports will have a default position determined by the actual shape of the </w:t>
+      </w:r>
+      <w:r>
+        <w:t>supporting blocks.)</w:t>
+      </w:r>
+      <w:r>
+        <w:t xml:space="preserve"> The springs will hold the supports so that when the basket raising mechanism is lowered, the </w:t>
       </w:r>
       <w:proofErr w:type="spellStart"/>
       <w:r>
@@ -742,13 +735,73 @@
         <w:rPr>
           <w:rFonts w:eastAsiaTheme="minorEastAsia"/>
         </w:rPr>
-        <w:t xml:space="preserve"> roller: 30 N is probably advisable in order to provide a reasonable angular acceleration</w:t>
+        <w:t xml:space="preserve"> roller: 30 N is probably advisable in order to </w:t>
+      </w:r>
+      <w:r>
+        <w:rPr>
+          <w:rFonts w:eastAsiaTheme="minorEastAsia"/>
+        </w:rPr>
+        <w:t>allow the mechanism to spring back into place quickly</w:t>
       </w:r>
       <w:r>
         <w:rPr>
           <w:rFonts w:eastAsiaTheme="minorEastAsia"/>
         </w:rPr>
         <w:t xml:space="preserve">: since the spring can be easily changed we don’t go deeply into this calculation here. </w:t>
+      </w:r>
+    </w:p>
+    <w:p>
+      <w:pPr>
+        <w:rPr>
+          <w:rFonts w:eastAsiaTheme="minorEastAsia"/>
+        </w:rPr>
+      </w:pPr>
+      <w:r>
+        <w:rPr>
+          <w:rFonts w:eastAsiaTheme="minorEastAsia"/>
+        </w:rPr>
+        <w:t xml:space="preserve">The force on the second spring doesn’t need to be very large to counteract rotation when the basket is on the </w:t>
+      </w:r>
+      <w:proofErr w:type="spellStart"/>
+      <w:r>
+        <w:rPr>
+          <w:rFonts w:eastAsiaTheme="minorEastAsia"/>
+        </w:rPr>
+        <w:t>zipline</w:t>
+      </w:r>
+      <w:proofErr w:type="spellEnd"/>
+      <w:r>
+        <w:rPr>
+          <w:rFonts w:eastAsiaTheme="minorEastAsia"/>
+        </w:rPr>
+        <w:t>, as the perpendicular distance from the spring to the lower rotation axis is much larger than the distance for the normal force applied by the rod. Since this normal force is on the order of 100 N, we can estimate that the minimum required force for the second spring is about 20 to 30 N, although higher forces will allow the mechanism to spring back faster.</w:t>
+      </w:r>
+    </w:p>
+    <w:p>
+      <w:pPr>
+        <w:rPr>
+          <w:rFonts w:eastAsiaTheme="minorEastAsia"/>
+        </w:rPr>
+      </w:pPr>
+      <w:r>
+        <w:rPr>
+          <w:rFonts w:eastAsiaTheme="minorEastAsia"/>
+        </w:rPr>
+        <w:t xml:space="preserve">It is also important that the springs not be too strong, or the lifting mechanism will not be able to push the supports through the </w:t>
+      </w:r>
+      <w:proofErr w:type="spellStart"/>
+      <w:r>
+        <w:rPr>
+          <w:rFonts w:eastAsiaTheme="minorEastAsia"/>
+        </w:rPr>
+        <w:t>zipline</w:t>
+      </w:r>
+      <w:proofErr w:type="spellEnd"/>
+      <w:r>
+        <w:rPr>
+          <w:rFonts w:eastAsiaTheme="minorEastAsia"/>
+        </w:rPr>
+        <w:t>. This will be more easily tuned using real springs once the assembly is built, but the forces seem to be small enough to be manageable with a DC motor.</w:t>
       </w:r>
       <w:bookmarkStart w:id="0" w:name="_GoBack"/>
       <w:bookmarkEnd w:id="0"/>

</xml_diff>